<commit_message>
Html pages set up.
Base pages grid is formed.
Not in depth yet.
</commit_message>
<xml_diff>
--- a/dev_doc/dev_doc.docx
+++ b/dev_doc/dev_doc.docx
@@ -4,962 +4,838 @@
   <w:body>
     <w:p>
       <w:pPr>
+        <w:pStyle w:val="NormalWeb"/>
+        <w:spacing w:before="240" w:beforeAutospacing="0" w:after="240" w:afterAutospacing="0"/>
         <w:jc w:val="center"/>
-        <w:rPr>
-          <w:rFonts w:ascii="Montserrat Light" w:hAnsi="Montserrat Light"/>
+      </w:pPr>
+      <w:r>
+        <w:rPr>
+          <w:rFonts w:ascii="Montserrat" w:hAnsi="Montserrat"/>
+          <w:color w:val="000000"/>
           <w:sz w:val="32"/>
           <w:szCs w:val="32"/>
-          <w:lang w:val="en-US"/>
-        </w:rPr>
-      </w:pPr>
-      <w:r>
-        <w:rPr>
-          <w:rFonts w:ascii="Montserrat Light" w:hAnsi="Montserrat Light"/>
+        </w:rPr>
+        <w:t xml:space="preserve">DEVELOPER’S DOCUMENT - </w:t>
+      </w:r>
+      <w:proofErr w:type="spellStart"/>
+      <w:r>
+        <w:rPr>
+          <w:rFonts w:ascii="Montserrat" w:hAnsi="Montserrat"/>
+          <w:color w:val="000000"/>
           <w:sz w:val="32"/>
           <w:szCs w:val="32"/>
-          <w:lang w:val="en-US"/>
-        </w:rPr>
-        <w:t>DEVELOPER’S DOCUMENT</w:t>
-      </w:r>
-      <w:r>
-        <w:rPr>
-          <w:rFonts w:ascii="Montserrat Light" w:hAnsi="Montserrat Light"/>
+        </w:rPr>
+        <w:t>SahilKumar</w:t>
+      </w:r>
+      <w:proofErr w:type="spellEnd"/>
+      <w:r>
+        <w:rPr>
+          <w:rFonts w:ascii="Montserrat" w:hAnsi="Montserrat"/>
+          <w:color w:val="000000"/>
           <w:sz w:val="32"/>
           <w:szCs w:val="32"/>
-          <w:lang w:val="en-US"/>
-        </w:rPr>
-        <w:t xml:space="preserve"> - </w:t>
-      </w:r>
-      <w:r>
-        <w:rPr>
-          <w:rFonts w:ascii="Montserrat Light" w:hAnsi="Montserrat Light"/>
+        </w:rPr>
+        <w:t xml:space="preserve"> Gosaliya</w:t>
+      </w:r>
+    </w:p>
+    <w:p>
+      <w:pPr>
+        <w:pStyle w:val="NormalWeb"/>
+        <w:spacing w:before="240" w:beforeAutospacing="0" w:after="240" w:afterAutospacing="0"/>
+        <w:jc w:val="center"/>
+      </w:pPr>
+      <w:r>
+        <w:rPr>
+          <w:rFonts w:ascii="Montserrat" w:hAnsi="Montserrat"/>
+          <w:color w:val="000000"/>
           <w:sz w:val="32"/>
           <w:szCs w:val="32"/>
-          <w:lang w:val="en-US"/>
-        </w:rPr>
-        <w:t>Sahilkumar Gosaliya</w:t>
-      </w:r>
-    </w:p>
-    <w:p>
-      <w:pPr>
-        <w:jc w:val="center"/>
-        <w:rPr>
-          <w:rFonts w:ascii="Montserrat Light" w:hAnsi="Montserrat Light"/>
-          <w:sz w:val="32"/>
-          <w:szCs w:val="32"/>
-          <w:lang w:val="en-US"/>
-        </w:rPr>
-      </w:pPr>
-    </w:p>
-    <w:p>
-      <w:pPr>
-        <w:jc w:val="center"/>
-        <w:rPr>
-          <w:rFonts w:ascii="Montserrat Light" w:hAnsi="Montserrat Light"/>
+          <w:u w:val="single"/>
+        </w:rPr>
+        <w:t>Subject: Portfolio Website</w:t>
+      </w:r>
+    </w:p>
+    <w:p>
+      <w:pPr>
+        <w:pStyle w:val="NormalWeb"/>
+        <w:spacing w:before="240" w:beforeAutospacing="0" w:after="240" w:afterAutospacing="0"/>
+      </w:pPr>
+      <w:r>
+        <w:rPr>
+          <w:rFonts w:ascii="Montserrat" w:hAnsi="Montserrat"/>
+          <w:color w:val="000000"/>
+        </w:rPr>
+        <w:t> </w:t>
+      </w:r>
+    </w:p>
+    <w:p>
+      <w:pPr>
+        <w:pStyle w:val="NormalWeb"/>
+        <w:spacing w:before="240" w:beforeAutospacing="0" w:after="240" w:afterAutospacing="0"/>
+      </w:pPr>
+      <w:r>
+        <w:rPr>
+          <w:rFonts w:ascii="Montserrat" w:hAnsi="Montserrat"/>
+          <w:color w:val="000000"/>
+        </w:rPr>
+        <w:t>For this project, I have the idea of creating a website based on a magical theme.</w:t>
+      </w:r>
+      <w:r>
+        <w:rPr>
+          <w:rFonts w:ascii="Montserrat" w:hAnsi="Montserrat"/>
+          <w:color w:val="000000"/>
+        </w:rPr>
+        <w:br/>
+      </w:r>
+      <w:r>
+        <w:rPr>
+          <w:rFonts w:ascii="Montserrat" w:hAnsi="Montserrat"/>
+          <w:color w:val="000000"/>
+        </w:rPr>
+        <w:br/>
+      </w:r>
+      <w:r>
+        <w:rPr>
+          <w:rFonts w:ascii="Montserrat" w:hAnsi="Montserrat"/>
+          <w:color w:val="000000"/>
           <w:sz w:val="28"/>
           <w:szCs w:val="28"/>
-          <w:u w:val="single"/>
-          <w:lang w:val="en-US"/>
-        </w:rPr>
-      </w:pPr>
-      <w:r>
-        <w:rPr>
-          <w:rFonts w:ascii="Montserrat Light" w:hAnsi="Montserrat Light"/>
+        </w:rPr>
+        <w:t xml:space="preserve"> Inspiration:</w:t>
+      </w:r>
+      <w:r>
+        <w:rPr>
+          <w:rFonts w:ascii="Montserrat" w:hAnsi="Montserrat"/>
+          <w:color w:val="000000"/>
+        </w:rPr>
+        <w:t xml:space="preserve"> During my research, I stumbled upon a few examples of my likeness. One such was Wizarding World from Harry Potter. That is the prime example I am relying mainly on.</w:t>
+      </w:r>
+    </w:p>
+    <w:p>
+      <w:pPr>
+        <w:pStyle w:val="NormalWeb"/>
+        <w:spacing w:before="240" w:beforeAutospacing="0" w:after="240" w:afterAutospacing="0"/>
+      </w:pPr>
+      <w:r>
+        <w:rPr>
+          <w:rFonts w:ascii="Montserrat" w:hAnsi="Montserrat"/>
+          <w:color w:val="000000"/>
+        </w:rPr>
+        <w:t> </w:t>
+      </w:r>
+    </w:p>
+    <w:p>
+      <w:pPr>
+        <w:pStyle w:val="NormalWeb"/>
+        <w:spacing w:before="240" w:beforeAutospacing="0" w:after="240" w:afterAutospacing="0"/>
+      </w:pPr>
+      <w:r>
+        <w:rPr>
+          <w:rFonts w:ascii="Montserrat" w:hAnsi="Montserrat"/>
+          <w:color w:val="000000"/>
           <w:sz w:val="28"/>
           <w:szCs w:val="28"/>
-          <w:u w:val="single"/>
-          <w:lang w:val="en-US"/>
-        </w:rPr>
-        <w:t>Subject: Portfolio Website</w:t>
-      </w:r>
-    </w:p>
-    <w:p>
-      <w:pPr>
-        <w:rPr>
-          <w:rFonts w:ascii="Montserrat Light" w:hAnsi="Montserrat Light"/>
-          <w:sz w:val="28"/>
-          <w:szCs w:val="28"/>
-          <w:lang w:val="en-US"/>
-        </w:rPr>
-      </w:pPr>
-    </w:p>
-    <w:p>
-      <w:pPr>
-        <w:rPr>
-          <w:rFonts w:ascii="Montserrat Light" w:hAnsi="Montserrat Light"/>
-          <w:sz w:val="28"/>
-          <w:szCs w:val="28"/>
-          <w:lang w:val="en-US"/>
-        </w:rPr>
-      </w:pPr>
-      <w:r>
-        <w:rPr>
-          <w:rFonts w:ascii="Montserrat Light" w:hAnsi="Montserrat Light"/>
-          <w:sz w:val="28"/>
-          <w:szCs w:val="28"/>
-          <w:lang w:val="en-US"/>
-        </w:rPr>
-        <w:t xml:space="preserve">For this project, I have the idea of creating a website based on a magical theme. </w:t>
-      </w:r>
-      <w:r>
-        <w:rPr>
-          <w:rFonts w:ascii="Montserrat Light" w:hAnsi="Montserrat Light"/>
-          <w:sz w:val="28"/>
-          <w:szCs w:val="28"/>
-          <w:lang w:val="en-US"/>
-        </w:rPr>
-        <w:br/>
-      </w:r>
-      <w:r>
-        <w:rPr>
-          <w:rFonts w:ascii="Montserrat Light" w:hAnsi="Montserrat Light"/>
-          <w:sz w:val="28"/>
-          <w:szCs w:val="28"/>
-          <w:lang w:val="en-US"/>
-        </w:rPr>
-        <w:br/>
-        <w:t>Inspiration: During my research, I stumbled upon a few examples of my likeliness. One such was Wizarding World from Harry Potter. That is the prime example I am relying mainly on.</w:t>
-      </w:r>
-    </w:p>
-    <w:p>
-      <w:pPr>
-        <w:rPr>
-          <w:rFonts w:ascii="Montserrat Light" w:hAnsi="Montserrat Light"/>
-          <w:sz w:val="28"/>
-          <w:szCs w:val="28"/>
-          <w:lang w:val="en-US"/>
-        </w:rPr>
-      </w:pPr>
-    </w:p>
-    <w:p>
-      <w:pPr>
-        <w:rPr>
-          <w:rFonts w:ascii="Montserrat Light" w:hAnsi="Montserrat Light"/>
-          <w:sz w:val="28"/>
-          <w:szCs w:val="28"/>
-          <w:lang w:val="en-US"/>
-        </w:rPr>
-      </w:pPr>
-      <w:r>
-        <w:rPr>
-          <w:rFonts w:ascii="Montserrat Light" w:hAnsi="Montserrat Light"/>
-          <w:sz w:val="28"/>
-          <w:szCs w:val="28"/>
-          <w:lang w:val="en-US"/>
         </w:rPr>
         <w:t>More links to the portfolio research and branding examples:</w:t>
       </w:r>
     </w:p>
     <w:p>
       <w:pPr>
-        <w:rPr>
-          <w:rFonts w:ascii="Montserrat Light" w:hAnsi="Montserrat Light" w:cstheme="majorHAnsi"/>
-          <w:sz w:val="28"/>
-          <w:szCs w:val="28"/>
-        </w:rPr>
+        <w:pStyle w:val="NormalWeb"/>
+        <w:spacing w:before="240" w:beforeAutospacing="0" w:after="240" w:afterAutospacing="0"/>
       </w:pPr>
       <w:hyperlink r:id="rId8" w:history="1">
         <w:r>
           <w:rPr>
             <w:rStyle w:val="Hyperlink"/>
-            <w:rFonts w:ascii="Montserrat Light" w:hAnsi="Montserrat Light" w:cstheme="majorHAnsi"/>
-            <w:sz w:val="28"/>
-            <w:szCs w:val="28"/>
+            <w:rFonts w:ascii="Montserrat" w:hAnsi="Montserrat"/>
+            <w:color w:val="1155CC"/>
           </w:rPr>
           <w:t>https://y78.fr/</w:t>
         </w:r>
       </w:hyperlink>
       <w:r>
         <w:rPr>
-          <w:rFonts w:ascii="Montserrat Light" w:hAnsi="Montserrat Light" w:cstheme="majorHAnsi"/>
-          <w:sz w:val="28"/>
-          <w:szCs w:val="28"/>
+          <w:rFonts w:ascii="Montserrat" w:hAnsi="Montserrat"/>
+          <w:color w:val="000000"/>
         </w:rPr>
         <w:t xml:space="preserve"> - Y78</w:t>
       </w:r>
     </w:p>
     <w:p>
       <w:pPr>
-        <w:rPr>
-          <w:rFonts w:ascii="Montserrat Light" w:hAnsi="Montserrat Light" w:cstheme="majorHAnsi"/>
-          <w:sz w:val="28"/>
-          <w:szCs w:val="28"/>
-        </w:rPr>
+        <w:pStyle w:val="NormalWeb"/>
+        <w:spacing w:before="240" w:beforeAutospacing="0" w:after="240" w:afterAutospacing="0"/>
       </w:pPr>
       <w:hyperlink r:id="rId9" w:history="1">
         <w:r>
           <w:rPr>
             <w:rStyle w:val="Hyperlink"/>
-            <w:rFonts w:ascii="Montserrat Light" w:hAnsi="Montserrat Light" w:cstheme="majorHAnsi"/>
-            <w:sz w:val="28"/>
-            <w:szCs w:val="28"/>
+            <w:rFonts w:ascii="Montserrat" w:hAnsi="Montserrat"/>
+            <w:color w:val="1155CC"/>
           </w:rPr>
           <w:t>https://toyfight.co/</w:t>
         </w:r>
       </w:hyperlink>
       <w:r>
         <w:rPr>
-          <w:rFonts w:ascii="Montserrat Light" w:hAnsi="Montserrat Light" w:cstheme="majorHAnsi"/>
-          <w:sz w:val="28"/>
-          <w:szCs w:val="28"/>
+          <w:rFonts w:ascii="Montserrat" w:hAnsi="Montserrat"/>
+          <w:color w:val="000000"/>
         </w:rPr>
         <w:t xml:space="preserve"> - Toy fight</w:t>
       </w:r>
     </w:p>
     <w:p>
       <w:pPr>
-        <w:rPr>
-          <w:rFonts w:ascii="Montserrat Light" w:hAnsi="Montserrat Light" w:cstheme="majorHAnsi"/>
-          <w:sz w:val="28"/>
-          <w:szCs w:val="28"/>
-        </w:rPr>
+        <w:pStyle w:val="NormalWeb"/>
+        <w:spacing w:before="240" w:beforeAutospacing="0" w:after="240" w:afterAutospacing="0"/>
       </w:pPr>
       <w:hyperlink r:id="rId10" w:history="1">
         <w:r>
           <w:rPr>
             <w:rStyle w:val="Hyperlink"/>
-            <w:rFonts w:ascii="Montserrat Light" w:hAnsi="Montserrat Light" w:cstheme="majorHAnsi"/>
-            <w:sz w:val="28"/>
-            <w:szCs w:val="28"/>
+            <w:rFonts w:ascii="Montserrat" w:hAnsi="Montserrat"/>
+            <w:color w:val="1155CC"/>
           </w:rPr>
           <w:t>https://activetheory.net/</w:t>
         </w:r>
       </w:hyperlink>
       <w:r>
         <w:rPr>
-          <w:rFonts w:ascii="Montserrat Light" w:hAnsi="Montserrat Light" w:cstheme="majorHAnsi"/>
-          <w:sz w:val="28"/>
-          <w:szCs w:val="28"/>
+          <w:rFonts w:ascii="Montserrat" w:hAnsi="Montserrat"/>
+          <w:color w:val="000000"/>
         </w:rPr>
         <w:t xml:space="preserve"> - Active Theory</w:t>
       </w:r>
     </w:p>
     <w:p>
       <w:pPr>
-        <w:rPr>
-          <w:rFonts w:ascii="Montserrat Light" w:hAnsi="Montserrat Light" w:cstheme="majorHAnsi"/>
-          <w:sz w:val="28"/>
-          <w:szCs w:val="28"/>
-        </w:rPr>
+        <w:pStyle w:val="NormalWeb"/>
+        <w:spacing w:before="240" w:beforeAutospacing="0" w:after="240" w:afterAutospacing="0"/>
       </w:pPr>
       <w:hyperlink r:id="rId11" w:history="1">
         <w:r>
           <w:rPr>
             <w:rStyle w:val="Hyperlink"/>
-            <w:rFonts w:ascii="Montserrat Light" w:hAnsi="Montserrat Light" w:cstheme="majorHAnsi"/>
-            <w:sz w:val="28"/>
-            <w:szCs w:val="28"/>
+            <w:rFonts w:ascii="Montserrat" w:hAnsi="Montserrat"/>
+            <w:color w:val="1155CC"/>
           </w:rPr>
           <w:t>https://studiothomas.co.uk/</w:t>
         </w:r>
       </w:hyperlink>
       <w:r>
         <w:rPr>
-          <w:rFonts w:ascii="Montserrat Light" w:hAnsi="Montserrat Light" w:cstheme="majorHAnsi"/>
-          <w:sz w:val="28"/>
-          <w:szCs w:val="28"/>
+          <w:rFonts w:ascii="Montserrat" w:hAnsi="Montserrat"/>
+          <w:color w:val="000000"/>
         </w:rPr>
         <w:t xml:space="preserve"> - Studio Thomas</w:t>
       </w:r>
     </w:p>
     <w:p>
       <w:pPr>
-        <w:rPr>
-          <w:rFonts w:ascii="Montserrat Light" w:hAnsi="Montserrat Light" w:cstheme="majorHAnsi"/>
-          <w:sz w:val="28"/>
-          <w:szCs w:val="28"/>
-        </w:rPr>
+        <w:pStyle w:val="NormalWeb"/>
+        <w:spacing w:before="240" w:beforeAutospacing="0" w:after="240" w:afterAutospacing="0"/>
       </w:pPr>
       <w:hyperlink r:id="rId12" w:history="1">
         <w:r>
           <w:rPr>
             <w:rStyle w:val="Hyperlink"/>
-            <w:rFonts w:ascii="Montserrat Light" w:hAnsi="Montserrat Light" w:cstheme="majorHAnsi"/>
-            <w:sz w:val="28"/>
-            <w:szCs w:val="28"/>
+            <w:rFonts w:ascii="Montserrat" w:hAnsi="Montserrat"/>
+            <w:color w:val="1155CC"/>
           </w:rPr>
           <w:t>https://www.velvetspectrum.com/</w:t>
         </w:r>
       </w:hyperlink>
       <w:r>
         <w:rPr>
-          <w:rFonts w:ascii="Montserrat Light" w:hAnsi="Montserrat Light" w:cstheme="majorHAnsi"/>
-          <w:sz w:val="28"/>
-          <w:szCs w:val="28"/>
+          <w:rFonts w:ascii="Montserrat" w:hAnsi="Montserrat"/>
+          <w:color w:val="000000"/>
         </w:rPr>
         <w:t xml:space="preserve"> - Velvet Spectrum</w:t>
       </w:r>
     </w:p>
     <w:p>
       <w:pPr>
-        <w:rPr>
-          <w:rFonts w:ascii="Montserrat Light" w:hAnsi="Montserrat Light" w:cstheme="majorHAnsi"/>
-          <w:sz w:val="28"/>
-          <w:szCs w:val="28"/>
-        </w:rPr>
-      </w:pPr>
-    </w:p>
-    <w:p>
-      <w:pPr>
-        <w:rPr>
-          <w:rFonts w:ascii="Montserrat Light" w:hAnsi="Montserrat Light" w:cstheme="majorHAnsi"/>
-          <w:sz w:val="28"/>
-          <w:szCs w:val="28"/>
-        </w:rPr>
+        <w:pStyle w:val="NormalWeb"/>
+        <w:spacing w:before="240" w:beforeAutospacing="0" w:after="240" w:afterAutospacing="0"/>
+      </w:pPr>
+      <w:r>
+        <w:rPr>
+          <w:rFonts w:ascii="Montserrat" w:hAnsi="Montserrat"/>
+          <w:color w:val="000000"/>
+        </w:rPr>
+        <w:t> </w:t>
+      </w:r>
+    </w:p>
+    <w:p>
+      <w:pPr>
+        <w:pStyle w:val="NormalWeb"/>
+        <w:spacing w:before="240" w:beforeAutospacing="0" w:after="240" w:afterAutospacing="0"/>
       </w:pPr>
       <w:hyperlink r:id="rId13" w:history="1">
         <w:r>
           <w:rPr>
             <w:rStyle w:val="Hyperlink"/>
-            <w:rFonts w:ascii="Montserrat Light" w:hAnsi="Montserrat Light" w:cstheme="majorHAnsi"/>
-            <w:sz w:val="28"/>
-            <w:szCs w:val="28"/>
+            <w:rFonts w:ascii="Montserrat" w:hAnsi="Montserrat"/>
+            <w:color w:val="1155CC"/>
           </w:rPr>
           <w:t>https://www.harrypottermagiccasterwand.com/</w:t>
         </w:r>
       </w:hyperlink>
       <w:r>
         <w:rPr>
-          <w:rFonts w:ascii="Montserrat Light" w:hAnsi="Montserrat Light" w:cstheme="majorHAnsi"/>
-          <w:sz w:val="28"/>
-          <w:szCs w:val="28"/>
+          <w:rFonts w:ascii="Montserrat" w:hAnsi="Montserrat"/>
+          <w:color w:val="000000"/>
         </w:rPr>
         <w:t xml:space="preserve"> - Harry Potter Wizarding World</w:t>
       </w:r>
     </w:p>
     <w:p>
       <w:pPr>
-        <w:rPr>
-          <w:rFonts w:ascii="Montserrat Light" w:hAnsi="Montserrat Light" w:cstheme="majorHAnsi"/>
-          <w:sz w:val="28"/>
-          <w:szCs w:val="28"/>
-        </w:rPr>
+        <w:pStyle w:val="NormalWeb"/>
+        <w:spacing w:before="240" w:beforeAutospacing="0" w:after="240" w:afterAutospacing="0"/>
       </w:pPr>
       <w:hyperlink r:id="rId14" w:history="1">
         <w:r>
           <w:rPr>
             <w:rStyle w:val="Hyperlink"/>
-            <w:rFonts w:ascii="Montserrat Light" w:hAnsi="Montserrat Light" w:cstheme="majorHAnsi"/>
-            <w:sz w:val="28"/>
-            <w:szCs w:val="28"/>
+            <w:rFonts w:ascii="Montserrat" w:hAnsi="Montserrat"/>
+            <w:color w:val="1155CC"/>
           </w:rPr>
           <w:t>https://company.wizards.com/en</w:t>
         </w:r>
       </w:hyperlink>
       <w:r>
         <w:rPr>
-          <w:rFonts w:ascii="Montserrat Light" w:hAnsi="Montserrat Light" w:cstheme="majorHAnsi"/>
-          <w:sz w:val="28"/>
-          <w:szCs w:val="28"/>
+          <w:rFonts w:ascii="Montserrat" w:hAnsi="Montserrat"/>
+          <w:color w:val="000000"/>
         </w:rPr>
         <w:t xml:space="preserve"> - Wizard Coast</w:t>
       </w:r>
     </w:p>
     <w:p>
       <w:pPr>
-        <w:rPr>
-          <w:rFonts w:ascii="Montserrat Light" w:hAnsi="Montserrat Light" w:cstheme="majorHAnsi"/>
-          <w:sz w:val="28"/>
-          <w:szCs w:val="28"/>
-        </w:rPr>
+        <w:pStyle w:val="NormalWeb"/>
+        <w:spacing w:before="240" w:beforeAutospacing="0" w:after="240" w:afterAutospacing="0"/>
       </w:pPr>
       <w:hyperlink r:id="rId15" w:history="1">
         <w:r>
           <w:rPr>
             <w:rStyle w:val="Hyperlink"/>
-            <w:rFonts w:ascii="Montserrat Light" w:hAnsi="Montserrat Light" w:cstheme="majorHAnsi"/>
-            <w:sz w:val="28"/>
-            <w:szCs w:val="28"/>
+            <w:rFonts w:ascii="Montserrat" w:hAnsi="Montserrat"/>
+            <w:color w:val="1155CC"/>
           </w:rPr>
           <w:t>https://www.magicawakened.com/en-gb</w:t>
         </w:r>
       </w:hyperlink>
       <w:r>
         <w:rPr>
-          <w:rFonts w:ascii="Montserrat Light" w:hAnsi="Montserrat Light" w:cstheme="majorHAnsi"/>
+          <w:rFonts w:ascii="Montserrat" w:hAnsi="Montserrat"/>
+          <w:color w:val="000000"/>
+        </w:rPr>
+        <w:t xml:space="preserve"> - Magic Awakened</w:t>
+      </w:r>
+    </w:p>
+    <w:p>
+      <w:pPr>
+        <w:pStyle w:val="NormalWeb"/>
+        <w:spacing w:before="240" w:beforeAutospacing="0" w:after="240" w:afterAutospacing="0"/>
+      </w:pPr>
+      <w:r>
+        <w:rPr>
+          <w:rFonts w:ascii="Montserrat" w:hAnsi="Montserrat"/>
+          <w:color w:val="000000"/>
+        </w:rPr>
+        <w:t> </w:t>
+      </w:r>
+    </w:p>
+    <w:p>
+      <w:pPr>
+        <w:pStyle w:val="NormalWeb"/>
+        <w:spacing w:before="240" w:beforeAutospacing="0" w:after="240" w:afterAutospacing="0"/>
+      </w:pPr>
+      <w:r>
+        <w:rPr>
+          <w:rFonts w:ascii="Montserrat" w:hAnsi="Montserrat"/>
+          <w:color w:val="000000"/>
+        </w:rPr>
+        <w:t> </w:t>
+      </w:r>
+    </w:p>
+    <w:p/>
+    <w:p>
+      <w:pPr>
+        <w:pStyle w:val="NormalWeb"/>
+        <w:spacing w:before="240" w:beforeAutospacing="0" w:after="240" w:afterAutospacing="0"/>
+      </w:pPr>
+      <w:r>
+        <w:rPr>
+          <w:rFonts w:ascii="Montserrat" w:hAnsi="Montserrat"/>
+          <w:color w:val="000000"/>
           <w:sz w:val="28"/>
           <w:szCs w:val="28"/>
         </w:rPr>
-        <w:t xml:space="preserve"> - Magic Awakened</w:t>
-      </w:r>
-    </w:p>
-    <w:p>
-      <w:pPr>
-        <w:rPr>
-          <w:rFonts w:ascii="Montserrat Light" w:hAnsi="Montserrat Light" w:cstheme="majorHAnsi"/>
+        <w:t>Website Layout:</w:t>
+      </w:r>
+    </w:p>
+    <w:p>
+      <w:pPr>
+        <w:pStyle w:val="NormalWeb"/>
+        <w:spacing w:before="240" w:beforeAutospacing="0" w:after="240" w:afterAutospacing="0"/>
+      </w:pPr>
+      <w:r>
+        <w:rPr>
+          <w:rFonts w:ascii="Montserrat" w:hAnsi="Montserrat"/>
+          <w:color w:val="000000"/>
+        </w:rPr>
+        <w:lastRenderedPageBreak/>
+        <w:t>The following project will include my work from various fields which will be divided into 4 main sections – Illustrations, Motion Design, Websites, and Content Writing (as I am an aspiring content writer also) but basically, it will be for front-end-developer and graphic designer designation.</w:t>
+      </w:r>
+    </w:p>
+    <w:p>
+      <w:pPr>
+        <w:pStyle w:val="NormalWeb"/>
+        <w:spacing w:before="240" w:beforeAutospacing="0" w:after="240" w:afterAutospacing="0"/>
+      </w:pPr>
+      <w:r>
+        <w:rPr>
+          <w:rFonts w:ascii="Montserrat" w:hAnsi="Montserrat"/>
+          <w:color w:val="000000"/>
+        </w:rPr>
+        <w:t>Sections and info will fold based on the screen sizes, originating from desktop to mobile.</w:t>
+      </w:r>
+    </w:p>
+    <w:p>
+      <w:pPr>
+        <w:pStyle w:val="NormalWeb"/>
+        <w:spacing w:before="240" w:beforeAutospacing="0" w:after="240" w:afterAutospacing="0"/>
+      </w:pPr>
+      <w:r>
+        <w:rPr>
+          <w:rFonts w:ascii="Montserrat" w:hAnsi="Montserrat"/>
+          <w:color w:val="000000"/>
+        </w:rPr>
+        <w:t>The website itself will be divided into 5 pages, one index (Home), one About, one work, one contact, and one 404 for creativity.</w:t>
+      </w:r>
+    </w:p>
+    <w:p>
+      <w:pPr>
+        <w:pStyle w:val="NormalWeb"/>
+        <w:spacing w:before="240" w:beforeAutospacing="0" w:after="240" w:afterAutospacing="0"/>
+      </w:pPr>
+      <w:r>
+        <w:rPr>
+          <w:rFonts w:ascii="Montserrat" w:hAnsi="Montserrat"/>
+          <w:color w:val="000000"/>
+        </w:rPr>
+        <w:t>The sub-pages would be a demo reel of about, four work variations in experience, a thank you in contact and a 404 integrated into the logo. Hence, it will be a multi-page layered website and work with click and hover.</w:t>
+      </w:r>
+    </w:p>
+    <w:p>
+      <w:pPr>
+        <w:pStyle w:val="NormalWeb"/>
+        <w:spacing w:before="240" w:beforeAutospacing="0" w:after="240" w:afterAutospacing="0"/>
+      </w:pPr>
+      <w:r>
+        <w:rPr>
+          <w:rFonts w:ascii="Montserrat" w:hAnsi="Montserrat"/>
+          <w:color w:val="000000"/>
+        </w:rPr>
+        <w:t>Images would be derived from the internet, the logo would be created by myself, there would be variations but most of the work would be authorized.</w:t>
+      </w:r>
+    </w:p>
+    <w:p/>
+    <w:p>
+      <w:pPr>
+        <w:pStyle w:val="NormalWeb"/>
+        <w:spacing w:before="240" w:beforeAutospacing="0" w:after="240" w:afterAutospacing="0"/>
+      </w:pPr>
+      <w:r>
+        <w:rPr>
+          <w:rFonts w:ascii="Montserrat" w:hAnsi="Montserrat"/>
+          <w:color w:val="000000"/>
+        </w:rPr>
+        <w:t>Homepage - Home -</w:t>
+      </w:r>
+      <w:proofErr w:type="gramStart"/>
+      <w:r>
+        <w:rPr>
+          <w:rFonts w:ascii="Montserrat" w:hAnsi="Montserrat"/>
+          <w:color w:val="000000"/>
+        </w:rPr>
+        <w:t>&gt;  Illustrations</w:t>
+      </w:r>
+      <w:proofErr w:type="gramEnd"/>
+      <w:r>
+        <w:rPr>
+          <w:rFonts w:ascii="Montserrat" w:hAnsi="Montserrat"/>
+          <w:color w:val="000000"/>
+        </w:rPr>
+        <w:t>, Motion design, Websites, Content Writing</w:t>
+      </w:r>
+    </w:p>
+    <w:p>
+      <w:pPr>
+        <w:pStyle w:val="NormalWeb"/>
+        <w:spacing w:before="240" w:beforeAutospacing="0" w:after="240" w:afterAutospacing="0"/>
+        <w:ind w:left="1440"/>
+      </w:pPr>
+      <w:r>
+        <w:rPr>
+          <w:rFonts w:ascii="Montserrat" w:hAnsi="Montserrat"/>
+          <w:color w:val="000000"/>
+        </w:rPr>
+        <w:t>About -&gt; Demo Reel and Info</w:t>
+      </w:r>
+    </w:p>
+    <w:p>
+      <w:pPr>
+        <w:pStyle w:val="NormalWeb"/>
+        <w:spacing w:before="240" w:beforeAutospacing="0" w:after="240" w:afterAutospacing="0"/>
+        <w:ind w:left="1440"/>
+      </w:pPr>
+      <w:r>
+        <w:rPr>
+          <w:rFonts w:ascii="Montserrat" w:hAnsi="Montserrat"/>
+          <w:color w:val="000000"/>
+        </w:rPr>
+        <w:t>Work -&gt; All home sections with gallery of content</w:t>
+      </w:r>
+    </w:p>
+    <w:p>
+      <w:pPr>
+        <w:pStyle w:val="NormalWeb"/>
+        <w:spacing w:before="240" w:beforeAutospacing="0" w:after="240" w:afterAutospacing="0"/>
+        <w:ind w:left="1440"/>
+      </w:pPr>
+      <w:r>
+        <w:rPr>
+          <w:rFonts w:ascii="Montserrat" w:hAnsi="Montserrat"/>
+          <w:color w:val="000000"/>
+        </w:rPr>
+        <w:t xml:space="preserve">Contact -&gt; Contact form and a Thank You </w:t>
+      </w:r>
+      <w:proofErr w:type="gramStart"/>
+      <w:r>
+        <w:rPr>
+          <w:rFonts w:ascii="Montserrat" w:hAnsi="Montserrat"/>
+          <w:color w:val="000000"/>
+        </w:rPr>
+        <w:t>message</w:t>
+      </w:r>
+      <w:proofErr w:type="gramEnd"/>
+      <w:r>
+        <w:rPr>
+          <w:rFonts w:ascii="Montserrat" w:hAnsi="Montserrat"/>
+          <w:color w:val="000000"/>
+        </w:rPr>
+        <w:t> </w:t>
+      </w:r>
+    </w:p>
+    <w:p>
+      <w:pPr>
+        <w:pStyle w:val="NormalWeb"/>
+        <w:spacing w:before="240" w:beforeAutospacing="0" w:after="240" w:afterAutospacing="0"/>
+        <w:ind w:left="1440"/>
+      </w:pPr>
+      <w:r>
+        <w:rPr>
+          <w:rFonts w:ascii="Montserrat" w:hAnsi="Montserrat"/>
+          <w:color w:val="000000"/>
+        </w:rPr>
+        <w:t>Logo-&gt; A 404 and link to return to Home Page</w:t>
+      </w:r>
+      <w:r>
+        <w:rPr>
+          <w:rFonts w:ascii="Montserrat" w:hAnsi="Montserrat"/>
+          <w:color w:val="000000"/>
+        </w:rPr>
+        <w:br/>
+      </w:r>
+      <w:r>
+        <w:rPr>
+          <w:rFonts w:ascii="Montserrat" w:hAnsi="Montserrat"/>
+          <w:color w:val="000000"/>
+        </w:rPr>
+        <w:br/>
+      </w:r>
+      <w:r>
+        <w:rPr>
+          <w:rFonts w:ascii="Montserrat" w:hAnsi="Montserrat"/>
+          <w:color w:val="000000"/>
+        </w:rPr>
+        <w:br/>
+      </w:r>
+    </w:p>
+    <w:p>
+      <w:pPr>
+        <w:pStyle w:val="NormalWeb"/>
+        <w:spacing w:before="240" w:beforeAutospacing="0" w:after="240" w:afterAutospacing="0"/>
+      </w:pPr>
+      <w:r>
+        <w:rPr>
+          <w:rFonts w:ascii="Montserrat" w:hAnsi="Montserrat"/>
+          <w:color w:val="000000"/>
           <w:sz w:val="28"/>
           <w:szCs w:val="28"/>
         </w:rPr>
-      </w:pPr>
-    </w:p>
-    <w:p>
-      <w:pPr>
-        <w:rPr>
-          <w:rFonts w:ascii="Montserrat Light" w:hAnsi="Montserrat Light" w:cstheme="majorHAnsi"/>
+        <w:t>Fonts:</w:t>
+      </w:r>
+    </w:p>
+    <w:p>
+      <w:pPr>
+        <w:pStyle w:val="NormalWeb"/>
+        <w:spacing w:before="240" w:beforeAutospacing="0" w:after="240" w:afterAutospacing="0"/>
+      </w:pPr>
+      <w:r>
+        <w:rPr>
+          <w:rFonts w:ascii="Montserrat" w:hAnsi="Montserrat"/>
+          <w:color w:val="000000"/>
+        </w:rPr>
+        <w:t>The two fonts that I am going to use are:</w:t>
+      </w:r>
+    </w:p>
+    <w:p>
+      <w:pPr>
+        <w:pStyle w:val="NormalWeb"/>
+        <w:spacing w:before="240" w:beforeAutospacing="0" w:after="240" w:afterAutospacing="0"/>
+      </w:pPr>
+      <w:r>
+        <w:rPr>
+          <w:rFonts w:ascii="Montserrat" w:hAnsi="Montserrat"/>
+          <w:color w:val="000000"/>
+        </w:rPr>
+        <w:t>Century Gothic Bold for Headings</w:t>
+      </w:r>
+    </w:p>
+    <w:p>
+      <w:pPr>
+        <w:pStyle w:val="NormalWeb"/>
+        <w:spacing w:before="240" w:beforeAutospacing="0" w:after="240" w:afterAutospacing="0"/>
+      </w:pPr>
+      <w:r>
+        <w:rPr>
+          <w:rFonts w:ascii="Montserrat" w:hAnsi="Montserrat"/>
+          <w:color w:val="000000"/>
+        </w:rPr>
+        <w:t>Century Gothic Regular for Body Copy</w:t>
+      </w:r>
+    </w:p>
+    <w:p>
+      <w:pPr>
+        <w:pStyle w:val="NormalWeb"/>
+        <w:spacing w:before="240" w:beforeAutospacing="0" w:after="240" w:afterAutospacing="0"/>
+      </w:pPr>
+      <w:r>
+        <w:rPr>
+          <w:rFonts w:ascii="Montserrat" w:hAnsi="Montserrat"/>
+          <w:color w:val="000000"/>
+        </w:rPr>
+        <w:t>Montserrat Light For rare cases (Exceptionally for notes)</w:t>
+      </w:r>
+    </w:p>
+    <w:p>
+      <w:pPr>
+        <w:pStyle w:val="NormalWeb"/>
+        <w:spacing w:before="240" w:beforeAutospacing="0" w:after="240" w:afterAutospacing="0"/>
+      </w:pPr>
+      <w:r>
+        <w:rPr>
+          <w:rFonts w:ascii="Montserrat" w:hAnsi="Montserrat"/>
+          <w:color w:val="000000"/>
+        </w:rPr>
+        <w:t>Color Schemes and Logo:</w:t>
+      </w:r>
+    </w:p>
+    <w:p>
+      <w:pPr>
+        <w:pStyle w:val="NormalWeb"/>
+        <w:spacing w:before="240" w:beforeAutospacing="0" w:after="240" w:afterAutospacing="0"/>
+      </w:pPr>
+      <w:r>
+        <w:rPr>
+          <w:rFonts w:ascii="Montserrat" w:hAnsi="Montserrat"/>
+          <w:color w:val="000000"/>
+        </w:rPr>
+        <w:t>The design files have a better understanding of these ones.</w:t>
+      </w:r>
+    </w:p>
+    <w:p>
+      <w:pPr>
+        <w:pStyle w:val="NormalWeb"/>
+        <w:spacing w:before="240" w:beforeAutospacing="0" w:after="240" w:afterAutospacing="0"/>
+      </w:pPr>
+      <w:r>
+        <w:rPr>
+          <w:rFonts w:ascii="Montserrat" w:hAnsi="Montserrat"/>
+          <w:color w:val="000000"/>
+        </w:rPr>
+        <w:lastRenderedPageBreak/>
+        <w:t> </w:t>
+      </w:r>
+    </w:p>
+    <w:p>
+      <w:pPr>
+        <w:pStyle w:val="NormalWeb"/>
+        <w:spacing w:before="240" w:beforeAutospacing="0" w:after="240" w:afterAutospacing="0"/>
+      </w:pPr>
+      <w:r>
+        <w:rPr>
+          <w:rFonts w:ascii="Montserrat" w:hAnsi="Montserrat"/>
+          <w:color w:val="000000"/>
+        </w:rPr>
+        <w:t> </w:t>
+      </w:r>
+    </w:p>
+    <w:p>
+      <w:pPr>
+        <w:pStyle w:val="NormalWeb"/>
+        <w:spacing w:before="240" w:beforeAutospacing="0" w:after="240" w:afterAutospacing="0"/>
+      </w:pPr>
+      <w:r>
+        <w:rPr>
+          <w:rFonts w:ascii="Montserrat" w:hAnsi="Montserrat"/>
+          <w:color w:val="000000"/>
           <w:sz w:val="28"/>
           <w:szCs w:val="28"/>
         </w:rPr>
-      </w:pPr>
-    </w:p>
-    <w:p>
-      <w:pPr>
-        <w:rPr>
-          <w:rFonts w:ascii="Montserrat Light" w:hAnsi="Montserrat Light"/>
-          <w:sz w:val="28"/>
-          <w:szCs w:val="28"/>
-          <w:lang w:val="en-US"/>
-        </w:rPr>
-      </w:pPr>
-      <w:r>
-        <w:rPr>
-          <w:rFonts w:ascii="Montserrat Light" w:hAnsi="Montserrat Light"/>
-          <w:sz w:val="28"/>
-          <w:szCs w:val="28"/>
-          <w:lang w:val="en-US"/>
-        </w:rPr>
-        <w:lastRenderedPageBreak/>
-        <w:t xml:space="preserve">Website Layout: </w:t>
-      </w:r>
-    </w:p>
-    <w:p>
-      <w:pPr>
-        <w:rPr>
-          <w:rFonts w:ascii="Montserrat Light" w:hAnsi="Montserrat Light"/>
-          <w:sz w:val="28"/>
-          <w:szCs w:val="28"/>
-          <w:lang w:val="en-US"/>
-        </w:rPr>
-      </w:pPr>
-      <w:r>
-        <w:rPr>
-          <w:rFonts w:ascii="Montserrat Light" w:hAnsi="Montserrat Light"/>
-          <w:sz w:val="28"/>
-          <w:szCs w:val="28"/>
-          <w:lang w:val="en-US"/>
-        </w:rPr>
-        <w:t>The following project will include my work from various fields which will be divided into 4 main sections – Illustrations, Motion Design, Websites, and Content Writing (as I am an aspiring content writer also) but basically, it will be for front-end-developing and graphic designer designation.</w:t>
-      </w:r>
-    </w:p>
-    <w:p>
-      <w:pPr>
-        <w:rPr>
-          <w:rFonts w:ascii="Montserrat Light" w:hAnsi="Montserrat Light"/>
-          <w:sz w:val="28"/>
-          <w:szCs w:val="28"/>
-          <w:lang w:val="en-US"/>
-        </w:rPr>
-      </w:pPr>
-      <w:r>
-        <w:rPr>
-          <w:rFonts w:ascii="Montserrat Light" w:hAnsi="Montserrat Light"/>
-          <w:sz w:val="28"/>
-          <w:szCs w:val="28"/>
-          <w:lang w:val="en-US"/>
-        </w:rPr>
-        <w:t>The website itself will be divided into 5 pages, one index (Home), one About, one work, one contact, and one 404 for creativity.</w:t>
-      </w:r>
-    </w:p>
-    <w:p>
-      <w:pPr>
-        <w:rPr>
-          <w:rFonts w:ascii="Montserrat Light" w:hAnsi="Montserrat Light"/>
-          <w:sz w:val="28"/>
-          <w:szCs w:val="28"/>
-          <w:lang w:val="en-US"/>
-        </w:rPr>
-      </w:pPr>
-      <w:r>
-        <w:rPr>
-          <w:rFonts w:ascii="Montserrat Light" w:hAnsi="Montserrat Light"/>
-          <w:sz w:val="28"/>
-          <w:szCs w:val="28"/>
-          <w:lang w:val="en-US"/>
-        </w:rPr>
-        <w:t>The sub-pages would be a demo reel in about, four work variations in experience, a thank you in contact and a 404 integrated into the logo. Hence, it will be a multi-page layered website and work with click and hover.</w:t>
-      </w:r>
-    </w:p>
-    <w:p>
-      <w:pPr>
-        <w:rPr>
-          <w:rFonts w:ascii="Montserrat Light" w:hAnsi="Montserrat Light"/>
-          <w:sz w:val="28"/>
-          <w:szCs w:val="28"/>
-          <w:lang w:val="en-US"/>
-        </w:rPr>
-      </w:pPr>
-      <w:r>
-        <w:rPr>
-          <w:rFonts w:ascii="Montserrat Light" w:hAnsi="Montserrat Light"/>
-          <w:sz w:val="28"/>
-          <w:szCs w:val="28"/>
-          <w:lang w:val="en-US"/>
-        </w:rPr>
-        <w:t>Images would be derived from the internet, the logo would be created by myself, would be variations but most of the work would be authorized.</w:t>
-      </w:r>
-      <w:r>
-        <w:rPr>
-          <w:rFonts w:ascii="Montserrat Light" w:hAnsi="Montserrat Light"/>
-          <w:sz w:val="28"/>
-          <w:szCs w:val="28"/>
-          <w:lang w:val="en-US"/>
+        <w:t>Content:</w:t>
+      </w:r>
+    </w:p>
+    <w:p>
+      <w:pPr>
+        <w:pStyle w:val="NormalWeb"/>
+        <w:spacing w:before="240" w:beforeAutospacing="0" w:after="240" w:afterAutospacing="0"/>
+      </w:pPr>
+      <w:r>
+        <w:rPr>
+          <w:rFonts w:ascii="Montserrat" w:hAnsi="Montserrat"/>
+          <w:color w:val="000000"/>
+        </w:rPr>
+        <w:t>The Home page would be a little brief about myself. Then four containers will follow up with CSS hover or scroll JS.</w:t>
+      </w:r>
+    </w:p>
+    <w:p>
+      <w:pPr>
+        <w:pStyle w:val="NormalWeb"/>
+        <w:spacing w:before="240" w:beforeAutospacing="0" w:after="240" w:afterAutospacing="0"/>
+      </w:pPr>
+      <w:r>
+        <w:rPr>
+          <w:rFonts w:ascii="Montserrat" w:hAnsi="Montserrat"/>
+          <w:color w:val="000000"/>
+        </w:rPr>
+        <w:t>All the themes would be magic based to show creativity and colors.</w:t>
+      </w:r>
+      <w:r>
+        <w:rPr>
+          <w:rFonts w:ascii="Montserrat" w:hAnsi="Montserrat"/>
+          <w:color w:val="000000"/>
         </w:rPr>
         <w:br/>
-      </w:r>
-      <w:r>
-        <w:rPr>
-          <w:rFonts w:ascii="Montserrat Light" w:hAnsi="Montserrat Light"/>
-          <w:sz w:val="28"/>
-          <w:szCs w:val="28"/>
-          <w:lang w:val="en-US"/>
-        </w:rPr>
-        <w:br/>
-      </w:r>
-      <w:r>
-        <w:rPr>
-          <w:rFonts w:ascii="Montserrat Light" w:hAnsi="Montserrat Light"/>
-          <w:sz w:val="28"/>
-          <w:szCs w:val="28"/>
-          <w:lang w:val="en-US"/>
-        </w:rPr>
-        <w:br/>
-        <w:t>Fonts:</w:t>
-      </w:r>
-    </w:p>
-    <w:p>
-      <w:pPr>
-        <w:rPr>
-          <w:rFonts w:ascii="Montserrat Light" w:hAnsi="Montserrat Light"/>
-          <w:sz w:val="28"/>
-          <w:szCs w:val="28"/>
-          <w:lang w:val="en-US"/>
-        </w:rPr>
-      </w:pPr>
-      <w:r>
-        <w:rPr>
-          <w:rFonts w:ascii="Montserrat Light" w:hAnsi="Montserrat Light"/>
-          <w:sz w:val="28"/>
-          <w:szCs w:val="28"/>
-          <w:lang w:val="en-US"/>
-        </w:rPr>
-        <w:t xml:space="preserve">The two fonts that I am going to use are: </w:t>
-      </w:r>
-    </w:p>
-    <w:p>
-      <w:pPr>
-        <w:rPr>
-          <w:rFonts w:ascii="Montserrat Light" w:hAnsi="Montserrat Light"/>
-          <w:sz w:val="28"/>
-          <w:szCs w:val="28"/>
-          <w:lang w:val="en-US"/>
-        </w:rPr>
-      </w:pPr>
-      <w:r>
-        <w:rPr>
-          <w:rFonts w:ascii="Montserrat Light" w:hAnsi="Montserrat Light"/>
-          <w:sz w:val="28"/>
-          <w:szCs w:val="28"/>
-          <w:lang w:val="en-US"/>
-        </w:rPr>
-        <w:t xml:space="preserve">Century </w:t>
-      </w:r>
-      <w:r>
-        <w:rPr>
-          <w:rFonts w:ascii="Montserrat Light" w:hAnsi="Montserrat Light"/>
-          <w:sz w:val="28"/>
-          <w:szCs w:val="28"/>
-          <w:lang w:val="en-US"/>
-        </w:rPr>
-        <w:t>Gothic Bold</w:t>
-      </w:r>
-      <w:r>
-        <w:rPr>
-          <w:rFonts w:ascii="Montserrat Light" w:hAnsi="Montserrat Light"/>
-          <w:sz w:val="28"/>
-          <w:szCs w:val="28"/>
-          <w:lang w:val="en-US"/>
-        </w:rPr>
-        <w:t xml:space="preserve"> for Headings</w:t>
-      </w:r>
-    </w:p>
-    <w:p>
-      <w:pPr>
-        <w:rPr>
-          <w:rFonts w:ascii="Montserrat Light" w:hAnsi="Montserrat Light"/>
-          <w:sz w:val="28"/>
-          <w:szCs w:val="28"/>
-          <w:lang w:val="en-US"/>
-        </w:rPr>
-      </w:pPr>
-      <w:r>
-        <w:rPr>
-          <w:rFonts w:ascii="Montserrat Light" w:hAnsi="Montserrat Light"/>
-          <w:sz w:val="28"/>
-          <w:szCs w:val="28"/>
-          <w:lang w:val="en-US"/>
-        </w:rPr>
-        <w:t>Century Gothic Regular for Body Copy</w:t>
-      </w:r>
-    </w:p>
-    <w:p>
-      <w:pPr>
-        <w:rPr>
-          <w:rFonts w:ascii="Montserrat Light" w:hAnsi="Montserrat Light"/>
-          <w:sz w:val="28"/>
-          <w:szCs w:val="28"/>
-          <w:lang w:val="en-US"/>
-        </w:rPr>
-      </w:pPr>
-      <w:r>
-        <w:rPr>
-          <w:rFonts w:ascii="Montserrat Light" w:hAnsi="Montserrat Light"/>
-          <w:sz w:val="28"/>
-          <w:szCs w:val="28"/>
-          <w:lang w:val="en-US"/>
-        </w:rPr>
-        <w:t>Montserrat Light For rare cases (Exceptionally for notes)</w:t>
-      </w:r>
-    </w:p>
-    <w:p>
-      <w:pPr>
-        <w:rPr>
-          <w:rFonts w:ascii="Montserrat Light" w:hAnsi="Montserrat Light"/>
-          <w:sz w:val="28"/>
-          <w:szCs w:val="28"/>
-          <w:lang w:val="en-US"/>
-        </w:rPr>
-      </w:pPr>
-      <w:r>
-        <w:rPr>
-          <w:rFonts w:ascii="Montserrat Light" w:hAnsi="Montserrat Light"/>
-          <w:sz w:val="28"/>
-          <w:szCs w:val="28"/>
-          <w:lang w:val="en-US"/>
-        </w:rPr>
-        <w:t>Color Schemes and Logo:</w:t>
-      </w:r>
-    </w:p>
-    <w:p>
-      <w:pPr>
-        <w:rPr>
-          <w:rFonts w:ascii="Montserrat Light" w:hAnsi="Montserrat Light"/>
-          <w:sz w:val="28"/>
-          <w:szCs w:val="28"/>
-          <w:lang w:val="en-US"/>
-        </w:rPr>
-      </w:pPr>
-      <w:r>
-        <w:rPr>
-          <w:rFonts w:ascii="Montserrat Light" w:hAnsi="Montserrat Light"/>
-          <w:sz w:val="28"/>
-          <w:szCs w:val="28"/>
-          <w:lang w:val="en-US"/>
-        </w:rPr>
-        <w:t>The design files have a better understanding of these ones.</w:t>
-      </w:r>
-    </w:p>
-    <w:p>
-      <w:pPr>
-        <w:rPr>
-          <w:rFonts w:ascii="Montserrat Light" w:hAnsi="Montserrat Light"/>
-          <w:sz w:val="28"/>
-          <w:szCs w:val="28"/>
-          <w:lang w:val="en-US"/>
-        </w:rPr>
-      </w:pPr>
-    </w:p>
-    <w:p>
-      <w:pPr>
-        <w:rPr>
-          <w:rFonts w:ascii="Montserrat Light" w:hAnsi="Montserrat Light"/>
-          <w:sz w:val="28"/>
-          <w:szCs w:val="28"/>
-          <w:lang w:val="en-US"/>
-        </w:rPr>
-      </w:pPr>
-    </w:p>
-    <w:p>
-      <w:pPr>
-        <w:rPr>
-          <w:rFonts w:ascii="Montserrat Light" w:hAnsi="Montserrat Light"/>
-          <w:sz w:val="28"/>
-          <w:szCs w:val="28"/>
-          <w:lang w:val="en-US"/>
-        </w:rPr>
-      </w:pPr>
-      <w:r>
-        <w:rPr>
-          <w:rFonts w:ascii="Montserrat Light" w:hAnsi="Montserrat Light"/>
-          <w:sz w:val="28"/>
-          <w:szCs w:val="28"/>
-          <w:lang w:val="en-US"/>
-        </w:rPr>
-        <w:lastRenderedPageBreak/>
-        <w:t>Content:</w:t>
-      </w:r>
-    </w:p>
-    <w:p>
-      <w:pPr>
-        <w:rPr>
-          <w:rFonts w:ascii="Montserrat Light" w:hAnsi="Montserrat Light"/>
-          <w:sz w:val="28"/>
-          <w:szCs w:val="28"/>
-          <w:lang w:val="en-US"/>
-        </w:rPr>
-      </w:pPr>
-      <w:r>
-        <w:rPr>
-          <w:rFonts w:ascii="Montserrat Light" w:hAnsi="Montserrat Light"/>
-          <w:sz w:val="28"/>
-          <w:szCs w:val="28"/>
-          <w:lang w:val="en-US"/>
-        </w:rPr>
-        <w:t xml:space="preserve">The Home page would be a little brief about myself. Then four containers will follow up with CSS hover or scroll JS. </w:t>
-      </w:r>
-    </w:p>
-    <w:p>
-      <w:pPr>
-        <w:rPr>
-          <w:rFonts w:ascii="Montserrat Light" w:hAnsi="Montserrat Light"/>
-          <w:sz w:val="28"/>
-          <w:szCs w:val="28"/>
-          <w:lang w:val="en-US"/>
-        </w:rPr>
-      </w:pPr>
-      <w:r>
-        <w:rPr>
-          <w:rFonts w:ascii="Montserrat Light" w:hAnsi="Montserrat Light"/>
-          <w:sz w:val="28"/>
-          <w:szCs w:val="28"/>
-          <w:lang w:val="en-US"/>
-        </w:rPr>
-        <w:t xml:space="preserve">All the </w:t>
-      </w:r>
-      <w:r>
-        <w:rPr>
-          <w:rFonts w:ascii="Montserrat Light" w:hAnsi="Montserrat Light"/>
-          <w:sz w:val="28"/>
-          <w:szCs w:val="28"/>
-          <w:lang w:val="en-US"/>
-        </w:rPr>
-        <w:t>themes</w:t>
-      </w:r>
-      <w:r>
-        <w:rPr>
-          <w:rFonts w:ascii="Montserrat Light" w:hAnsi="Montserrat Light"/>
-          <w:sz w:val="28"/>
-          <w:szCs w:val="28"/>
-          <w:lang w:val="en-US"/>
-        </w:rPr>
-        <w:t xml:space="preserve"> would be magic based to show creativity and colors.</w:t>
-      </w:r>
-      <w:r>
-        <w:rPr>
-          <w:rFonts w:ascii="Montserrat Light" w:hAnsi="Montserrat Light"/>
-          <w:sz w:val="28"/>
-          <w:szCs w:val="28"/>
-          <w:lang w:val="en-US"/>
-        </w:rPr>
-        <w:br/>
-        <w:t>Some glowing and sparkling effects will follow on mouse hover. A piece of background music will play all the way across the website with minimal audio volume.</w:t>
-      </w:r>
-    </w:p>
-    <w:p>
-      <w:pPr>
-        <w:rPr>
-          <w:rFonts w:ascii="Montserrat Light" w:hAnsi="Montserrat Light"/>
-          <w:sz w:val="28"/>
-          <w:szCs w:val="28"/>
-          <w:lang w:val="en-US"/>
-        </w:rPr>
-      </w:pPr>
-      <w:r>
-        <w:rPr>
-          <w:rFonts w:ascii="Montserrat Light" w:hAnsi="Montserrat Light"/>
-          <w:sz w:val="28"/>
-          <w:szCs w:val="28"/>
-          <w:lang w:val="en-US"/>
-        </w:rPr>
-        <w:t>For background</w:t>
-      </w:r>
-      <w:r>
-        <w:rPr>
-          <w:rFonts w:ascii="Montserrat Light" w:hAnsi="Montserrat Light"/>
-          <w:sz w:val="28"/>
-          <w:szCs w:val="28"/>
-          <w:lang w:val="en-US"/>
-        </w:rPr>
-        <w:t xml:space="preserve"> and hero images</w:t>
-      </w:r>
-      <w:r>
-        <w:rPr>
-          <w:rFonts w:ascii="Montserrat Light" w:hAnsi="Montserrat Light"/>
-          <w:sz w:val="28"/>
-          <w:szCs w:val="28"/>
-          <w:lang w:val="en-US"/>
-        </w:rPr>
-        <w:t xml:space="preserve">, various Hero Image </w:t>
-      </w:r>
-      <w:r>
-        <w:rPr>
-          <w:rFonts w:ascii="Montserrat Light" w:hAnsi="Montserrat Light"/>
-          <w:sz w:val="28"/>
-          <w:szCs w:val="28"/>
-          <w:lang w:val="en-US"/>
-        </w:rPr>
-        <w:t>slideshows</w:t>
-      </w:r>
-      <w:r>
-        <w:rPr>
-          <w:rFonts w:ascii="Montserrat Light" w:hAnsi="Montserrat Light"/>
-          <w:sz w:val="28"/>
-          <w:szCs w:val="28"/>
-          <w:lang w:val="en-US"/>
-        </w:rPr>
-        <w:t xml:space="preserve"> </w:t>
-      </w:r>
-      <w:r>
-        <w:rPr>
-          <w:rFonts w:ascii="Montserrat Light" w:hAnsi="Montserrat Light"/>
-          <w:sz w:val="28"/>
-          <w:szCs w:val="28"/>
-          <w:lang w:val="en-US"/>
-        </w:rPr>
-        <w:t>are</w:t>
-      </w:r>
-      <w:r>
-        <w:rPr>
-          <w:rFonts w:ascii="Montserrat Light" w:hAnsi="Montserrat Light"/>
-          <w:sz w:val="28"/>
-          <w:szCs w:val="28"/>
-          <w:lang w:val="en-US"/>
-        </w:rPr>
-        <w:t xml:space="preserve"> in my mind currently. </w:t>
-      </w:r>
-      <w:r>
-        <w:rPr>
-          <w:rFonts w:ascii="Montserrat Light" w:hAnsi="Montserrat Light"/>
-          <w:sz w:val="28"/>
-          <w:szCs w:val="28"/>
-          <w:lang w:val="en-US"/>
-        </w:rPr>
-        <w:t>Mainly it will be overlapping of images and containers to achieve the desired outcome.</w:t>
-      </w:r>
-    </w:p>
-    <w:p>
-      <w:pPr>
-        <w:rPr>
-          <w:rFonts w:ascii="Montserrat Light" w:hAnsi="Montserrat Light"/>
-          <w:sz w:val="28"/>
-          <w:szCs w:val="28"/>
-          <w:lang w:val="en-US"/>
-        </w:rPr>
-      </w:pPr>
-      <w:r>
-        <w:rPr>
-          <w:rFonts w:ascii="Montserrat Light" w:hAnsi="Montserrat Light"/>
-          <w:sz w:val="28"/>
-          <w:szCs w:val="28"/>
-          <w:lang w:val="en-US"/>
+        <w:t xml:space="preserve"> Some glowing and sparkling effects will follow on mouse hover. A piece of background music will play all the way across the website with minimal audio volume.</w:t>
+      </w:r>
+    </w:p>
+    <w:p>
+      <w:pPr>
+        <w:pStyle w:val="NormalWeb"/>
+        <w:spacing w:before="240" w:beforeAutospacing="0" w:after="240" w:afterAutospacing="0"/>
+      </w:pPr>
+      <w:r>
+        <w:rPr>
+          <w:rFonts w:ascii="Montserrat" w:hAnsi="Montserrat"/>
+          <w:color w:val="000000"/>
+        </w:rPr>
+        <w:t>For background and hero images, various Hero Image slideshows are in my mind currently. Mainly it will be an overlapping of images and containers to achieve the desired outcome.</w:t>
+      </w:r>
+    </w:p>
+    <w:p>
+      <w:pPr>
+        <w:pStyle w:val="NormalWeb"/>
+        <w:spacing w:before="240" w:beforeAutospacing="0" w:after="240" w:afterAutospacing="0"/>
+      </w:pPr>
+      <w:r>
+        <w:rPr>
+          <w:rFonts w:ascii="Montserrat" w:hAnsi="Montserrat"/>
+          <w:color w:val="000000"/>
         </w:rPr>
         <w:t>The demo reel will pop open in a lightbox form in the About section. Same way, all the content would open in a lightbox form from a gallery grid using a CSS grid.</w:t>
       </w:r>
     </w:p>
     <w:p>
       <w:pPr>
-        <w:rPr>
-          <w:rFonts w:ascii="Montserrat Light" w:hAnsi="Montserrat Light"/>
-          <w:sz w:val="28"/>
-          <w:szCs w:val="28"/>
-          <w:lang w:val="en-US"/>
-        </w:rPr>
-      </w:pPr>
-      <w:r>
-        <w:rPr>
-          <w:rFonts w:ascii="Montserrat Light" w:hAnsi="Montserrat Light"/>
-          <w:sz w:val="28"/>
-          <w:szCs w:val="28"/>
-          <w:lang w:val="en-US"/>
-        </w:rPr>
-        <w:t>All the content inside it would be developed alongside.</w:t>
-      </w:r>
-      <w:r>
-        <w:rPr>
-          <w:rFonts w:ascii="Montserrat Light" w:hAnsi="Montserrat Light"/>
-          <w:sz w:val="28"/>
-          <w:szCs w:val="28"/>
-          <w:lang w:val="en-US"/>
-        </w:rPr>
-        <w:t xml:space="preserve"> All the body copy for content will be placed here.</w:t>
-      </w:r>
-    </w:p>
-    <w:p>
-      <w:pPr>
-        <w:rPr>
-          <w:rFonts w:ascii="Montserrat Light" w:hAnsi="Montserrat Light"/>
-          <w:sz w:val="28"/>
-          <w:szCs w:val="28"/>
-          <w:lang w:val="en-US"/>
-        </w:rPr>
-      </w:pPr>
-    </w:p>
-    <w:p>
-      <w:pPr>
-        <w:rPr>
-          <w:rFonts w:ascii="Montserrat Light" w:hAnsi="Montserrat Light"/>
-          <w:sz w:val="28"/>
-          <w:szCs w:val="28"/>
-          <w:lang w:val="en-US"/>
-        </w:rPr>
-      </w:pPr>
-    </w:p>
-    <w:p>
-      <w:pPr>
-        <w:rPr>
-          <w:rFonts w:ascii="Montserrat Light" w:hAnsi="Montserrat Light"/>
-          <w:sz w:val="28"/>
-          <w:szCs w:val="28"/>
-          <w:lang w:val="en-US"/>
-        </w:rPr>
-      </w:pPr>
-      <w:r>
-        <w:rPr>
-          <w:rFonts w:ascii="Montserrat Light" w:hAnsi="Montserrat Light"/>
-          <w:sz w:val="28"/>
-          <w:szCs w:val="28"/>
-          <w:lang w:val="en-US"/>
-        </w:rPr>
-        <w:br/>
-      </w:r>
-      <w:r>
-        <w:rPr>
-          <w:rFonts w:ascii="Montserrat Light" w:hAnsi="Montserrat Light"/>
-          <w:sz w:val="28"/>
-          <w:szCs w:val="28"/>
-          <w:lang w:val="en-US"/>
-        </w:rPr>
-        <w:br/>
-      </w:r>
-    </w:p>
-    <w:p>
-      <w:pPr>
-        <w:rPr>
-          <w:rFonts w:ascii="Montserrat Light" w:hAnsi="Montserrat Light"/>
-          <w:sz w:val="28"/>
-          <w:szCs w:val="28"/>
-          <w:lang w:val="en-US"/>
-        </w:rPr>
-      </w:pPr>
-    </w:p>
-    <w:p>
-      <w:pPr>
-        <w:rPr>
-          <w:rFonts w:ascii="Montserrat Light" w:hAnsi="Montserrat Light"/>
-          <w:sz w:val="28"/>
-          <w:szCs w:val="28"/>
-          <w:lang w:val="en-US"/>
-        </w:rPr>
-      </w:pPr>
-    </w:p>
+        <w:pStyle w:val="NormalWeb"/>
+        <w:spacing w:before="240" w:beforeAutospacing="0" w:after="240" w:afterAutospacing="0"/>
+      </w:pPr>
+      <w:r>
+        <w:rPr>
+          <w:rFonts w:ascii="Montserrat" w:hAnsi="Montserrat"/>
+          <w:color w:val="000000"/>
+        </w:rPr>
+        <w:t>All the content inside it would be developed alongside. All the body copy for content will be placed here.</w:t>
+      </w:r>
+    </w:p>
+    <w:p>
+      <w:pPr>
+        <w:pStyle w:val="NormalWeb"/>
+        <w:spacing w:before="240" w:beforeAutospacing="0" w:after="240" w:afterAutospacing="0"/>
+      </w:pPr>
+      <w:r>
+        <w:rPr>
+          <w:rFonts w:ascii="Montserrat" w:hAnsi="Montserrat"/>
+          <w:color w:val="000000"/>
+        </w:rPr>
+        <w:t> </w:t>
+      </w:r>
+    </w:p>
+    <w:p>
+      <w:pPr>
+        <w:pStyle w:val="NormalWeb"/>
+        <w:spacing w:before="240" w:beforeAutospacing="0" w:after="240" w:afterAutospacing="0"/>
+      </w:pPr>
+      <w:r>
+        <w:rPr>
+          <w:rFonts w:ascii="Montserrat" w:hAnsi="Montserrat"/>
+          <w:color w:val="000000"/>
+        </w:rPr>
+        <w:t> </w:t>
+      </w:r>
+    </w:p>
+    <w:p>
+      <w:pPr>
+        <w:pStyle w:val="NormalWeb"/>
+        <w:spacing w:before="240" w:beforeAutospacing="0" w:after="240" w:afterAutospacing="0"/>
+      </w:pPr>
+      <w:r>
+        <w:rPr>
+          <w:rFonts w:ascii="Montserrat" w:hAnsi="Montserrat"/>
+          <w:color w:val="000000"/>
+        </w:rPr>
+        <w:t> </w:t>
+      </w:r>
+    </w:p>
+    <w:p>
+      <w:r>
+        <w:t xml:space="preserve">GIF looking animation, </w:t>
+      </w:r>
+      <w:proofErr w:type="gramStart"/>
+      <w:r>
+        <w:t>code ,</w:t>
+      </w:r>
+      <w:proofErr w:type="gramEnd"/>
+      <w:r>
+        <w:t xml:space="preserve"> database and color names, </w:t>
+      </w:r>
+      <w:proofErr w:type="spellStart"/>
+      <w:r>
+        <w:t>moodboard</w:t>
+      </w:r>
+      <w:proofErr w:type="spellEnd"/>
+      <w:r>
+        <w:t>, planner, schedule</w:t>
+      </w:r>
+    </w:p>
+    <w:p/>
     <w:sectPr>
       <w:pgSz w:w="12240" w:h="15840"/>
       <w:pgMar w:top="1440" w:right="1440" w:bottom="1440" w:left="1440" w:header="708" w:footer="708" w:gutter="0"/>
@@ -1524,6 +1400,25 @@
     <w:rPr>
       <w:color w:val="605E5C"/>
       <w:shd w:val="clear" w:color="auto" w:fill="E1DFDD"/>
+    </w:rPr>
+  </w:style>
+  <w:style w:type="paragraph" w:styleId="NormalWeb">
+    <w:name w:val="Normal (Web)"/>
+    <w:basedOn w:val="Normal"/>
+    <w:uiPriority w:val="99"/>
+    <w:semiHidden/>
+    <w:unhideWhenUsed/>
+    <w:rsid w:val="003C67AA"/>
+    <w:pPr>
+      <w:spacing w:before="100" w:beforeAutospacing="1" w:after="100" w:afterAutospacing="1" w:line="240" w:lineRule="auto"/>
+    </w:pPr>
+    <w:rPr>
+      <w:rFonts w:ascii="Times New Roman" w:eastAsia="Times New Roman" w:hAnsi="Times New Roman" w:cs="Times New Roman"/>
+      <w:kern w:val="0"/>
+      <w:sz w:val="24"/>
+      <w:szCs w:val="24"/>
+      <w:lang w:eastAsia="en-CA"/>
+      <w14:ligatures w14:val="none"/>
     </w:rPr>
   </w:style>
 </w:styles>

</xml_diff>